<commit_message>
add PPT data judge
</commit_message>
<xml_diff>
--- a/paper.docx
+++ b/paper.docx
@@ -83,7 +83,7 @@
           <m:t>−</m:t>
         </m:r>
         <m:r>
-          <m:t>5.291</m:t>
+          <m:t>1.197</m:t>
         </m:r>
         <m:r>
           <m:t>×</m:t>
@@ -92,13 +92,13 @@
           <m:rPr>
             <m:sty m:val="p"/>
           </m:rPr>
-          <m:t>灰度</m:t>
+          <m:t>RGB几何平均数</m:t>
         </m:r>
         <m:r>
           <m:t>+</m:t>
         </m:r>
         <m:r>
-          <m:t>731.6</m:t>
+          <m:t>162.9</m:t>
         </m:r>
       </m:oMath>
       <w:r>
@@ -551,6 +551,47 @@
             </w:pPr>
             <w:r>
               <w:t xml:space="preserve">RGB模型的蓝色强度</w:t>
+            </w:r>
+          </w:p>
+        </w:tc>
+      </w:tr>
+      <w:tr>
+        <w:tc>
+          <w:p>
+            <w:pPr>
+              <w:pStyle w:val="Compact"/>
+              <w:jc w:val="center"/>
+            </w:pPr>
+            <m:oMath>
+              <m:groupChr>
+                <m:groupChrPr>
+                  <m:chr m:val="^"/>
+                  <m:pos m:val="top"/>
+                  <m:vertJc m:val="bot"/>
+                </m:groupChrPr>
+                <m:e>
+                  <m:r>
+                    <m:t>R</m:t>
+                  </m:r>
+                  <m:r>
+                    <m:t>G</m:t>
+                  </m:r>
+                  <m:r>
+                    <m:t>B</m:t>
+                  </m:r>
+                </m:e>
+              </m:groupChr>
+            </m:oMath>
+          </w:p>
+        </w:tc>
+        <w:tc>
+          <w:p>
+            <w:pPr>
+              <w:pStyle w:val="Compact"/>
+              <w:jc w:val="center"/>
+            </w:pPr>
+            <w:r>
+              <w:t xml:space="preserve">RGB模型的几何平均数</w:t>
             </w:r>
           </w:p>
         </w:tc>
@@ -1107,7 +1148,7 @@
         <w:t xml:space="preserve"> </w:t>
       </w:r>
       <w:r>
-        <w:t xml:space="preserve">继续尝试计算RGB的算数平均数和几何平均数，探索浓度是否与RGB的算数平均数和几何平均数有关。</w:t>
+        <w:t xml:space="preserve">继续尝试计算RGB的算数平均数和几何平均数，探索浓度是否与RGB的算术平均数和几何平均数有关。</w:t>
       </w:r>
       <w:r>
         <w:t xml:space="preserve"> </w:t>
@@ -1173,7 +1214,7 @@
         <w:t xml:space="preserve"> </w:t>
       </w:r>
       <w:r>
-        <w:t xml:space="preserve">如表 [组胺各属性相关系数]所示。</w:t>
+        <w:t xml:space="preserve">如表 [组胺各颜色参数相关系数]所示。</w:t>
       </w:r>
     </w:p>
     <w:p>
@@ -1181,7 +1222,7 @@
         <w:pStyle w:val="TableCaption"/>
       </w:pPr>
       <w:r>
-        <w:t xml:space="preserve">组胺各个属性间的自相关系数</w:t>
+        <w:t xml:space="preserve">组胺各颜色参数间的自相关系数</w:t>
       </w:r>
     </w:p>
     <w:tbl>
@@ -1189,7 +1230,7 @@
         <w:tblStyle w:val="TableNormal"/>
         <w:tblW w:type="pct" w:w="0.0"/>
         <w:tblLook w:firstRow="1"/>
-        <w:tblCaption w:val="组胺各个属性间的自相关系数"/>
+        <w:tblCaption w:val="组胺各颜色参数间的自相关系数"/>
       </w:tblPr>
       <w:tblGrid/>
       <w:tr>
@@ -1757,7 +1798,7 @@
               <w:jc w:val="center"/>
             </w:pPr>
             <w:r>
-              <w:t xml:space="preserve">属性</w:t>
+              <w:t xml:space="preserve">颜色参数</w:t>
             </w:r>
           </w:p>
         </w:tc>
@@ -1876,7 +1917,7 @@
               <w:jc w:val="center"/>
             </w:pPr>
             <w:r>
-              <w:t xml:space="preserve">RGB算数平均数</w:t>
+              <w:t xml:space="preserve">RGB算术平均数</w:t>
             </w:r>
           </w:p>
         </w:tc>
@@ -1906,7 +1947,7 @@
               <w:jc w:val="center"/>
             </w:pPr>
             <w:r>
-              <w:t xml:space="preserve">大小</w:t>
+              <w:t xml:space="preserve">相关系数</w:t>
             </w:r>
           </w:p>
         </w:tc>
@@ -2335,7 +2376,7 @@
         </m:oMathParaPr>
         <m:oMath>
           <m:r>
-            <m:t>y</m:t>
+            <m:t>c</m:t>
           </m:r>
           <m:r>
             <m:t>=</m:t>
@@ -2347,7 +2388,10 @@
             <m:t>3.034</m:t>
           </m:r>
           <m:r>
-            <m:t>x</m:t>
+            <m:t>G</m:t>
+          </m:r>
+          <m:r>
+            <m:t>r</m:t>
           </m:r>
           <m:r>
             <m:t>+</m:t>
@@ -2826,7 +2870,7 @@
         <w:pStyle w:val="TableCaption"/>
       </w:pPr>
       <w:r>
-        <w:t xml:space="preserve">溴酸钾各个属性的自相关性系数</w:t>
+        <w:t xml:space="preserve">溴酸钾各颜色参数的自相关性系数</w:t>
       </w:r>
     </w:p>
     <w:tbl>
@@ -2834,7 +2878,7 @@
         <w:tblStyle w:val="TableNormal"/>
         <w:tblW w:type="pct" w:w="0.0"/>
         <w:tblLook w:firstRow="1"/>
-        <w:tblCaption w:val="溴酸钾各个属性的自相关性系数"/>
+        <w:tblCaption w:val="溴酸钾各颜色参数的自相关性系数"/>
       </w:tblPr>
       <w:tblGrid/>
       <w:tr>
@@ -3983,7 +4027,7 @@
         </m:oMathParaPr>
         <m:oMath>
           <m:r>
-            <m:t>y</m:t>
+            <m:t>c</m:t>
           </m:r>
           <m:r>
             <m:t>=</m:t>
@@ -3995,7 +4039,10 @@
             <m:t>5.291</m:t>
           </m:r>
           <m:r>
-            <m:t>x</m:t>
+            <m:t>G</m:t>
+          </m:r>
+          <m:r>
+            <m:t>r</m:t>
           </m:r>
           <m:r>
             <m:t>+</m:t>
@@ -4303,7 +4350,7 @@
         <w:t xml:space="preserve"> </w:t>
       </w:r>
       <w:r>
-        <w:t xml:space="preserve">因此模型在整体上是合理可用的。说明溴酸钾的浓度可以通过颜色读数来确定，其预测的方程为</w:t>
+        <w:t xml:space="preserve">因此模型在整体上是合理可用的。说明溴酸钾的浓度也可以通过颜色读数来确定，其预测的方程为</w:t>
       </w:r>
     </w:p>
     <w:p>
@@ -4316,7 +4363,7 @@
         </m:oMathParaPr>
         <m:oMath>
           <m:r>
-            <m:t>y</m:t>
+            <m:t>c</m:t>
           </m:r>
           <m:r>
             <m:t>=</m:t>
@@ -4327,9 +4374,86 @@
           <m:r>
             <m:t>1.197</m:t>
           </m:r>
-          <m:r>
-            <m:t>x</m:t>
-          </m:r>
+          <m:groupChr>
+            <m:groupChrPr>
+              <m:chr m:val="^"/>
+              <m:pos m:val="top"/>
+              <m:vertJc m:val="bot"/>
+            </m:groupChrPr>
+            <m:e>
+              <m:r>
+                <m:t>R</m:t>
+              </m:r>
+              <m:r>
+                <m:t>G</m:t>
+              </m:r>
+              <m:r>
+                <m:t>B</m:t>
+              </m:r>
+            </m:e>
+          </m:groupChr>
+          <m:r>
+            <m:t>+</m:t>
+          </m:r>
+          <m:r>
+            <m:t>162.9</m:t>
+          </m:r>
+        </m:oMath>
+      </m:oMathPara>
+    </w:p>
+    <w:p>
+      <w:pPr>
+        <w:pStyle w:val="FirstParagraph"/>
+      </w:pPr>
+      <w:r>
+        <w:t xml:space="preserve">根据表 [溴酸钾一元拟合]和表 [RGB拟合]结果，可以看出使用RGB的几何平均数拟合效果较好，即溴酸钾的浓度可以通过</w:t>
+      </w:r>
+      <w:r>
+        <w:t xml:space="preserve"> </w:t>
+      </w:r>
+      <w:r>
+        <w:t xml:space="preserve">RGB集合平均数得出，预测的方程为</w:t>
+      </w:r>
+    </w:p>
+    <w:p>
+      <w:pPr>
+        <w:pStyle w:val="BodyText"/>
+      </w:pPr>
+      <m:oMathPara>
+        <m:oMathParaPr>
+          <m:jc m:val="center"/>
+        </m:oMathParaPr>
+        <m:oMath>
+          <m:r>
+            <m:t>c</m:t>
+          </m:r>
+          <m:r>
+            <m:t>=</m:t>
+          </m:r>
+          <m:r>
+            <m:t>−</m:t>
+          </m:r>
+          <m:r>
+            <m:t>1.197</m:t>
+          </m:r>
+          <m:groupChr>
+            <m:groupChrPr>
+              <m:chr m:val="^"/>
+              <m:pos m:val="top"/>
+              <m:vertJc m:val="bot"/>
+            </m:groupChrPr>
+            <m:e>
+              <m:r>
+                <m:t>R</m:t>
+              </m:r>
+              <m:r>
+                <m:t>G</m:t>
+              </m:r>
+              <m:r>
+                <m:t>B</m:t>
+              </m:r>
+            </m:e>
+          </m:groupChr>
           <m:r>
             <m:t>+</m:t>
           </m:r>
@@ -4840,7 +4964,7 @@
         <w:pStyle w:val="TableCaption"/>
       </w:pPr>
       <w:r>
-        <w:t xml:space="preserve">工业碱各个属性间的自相关系数</w:t>
+        <w:t xml:space="preserve">工业碱各个参数间的自相关系数</w:t>
       </w:r>
     </w:p>
     <w:tbl>
@@ -4848,7 +4972,7 @@
         <w:tblStyle w:val="TableNormal"/>
         <w:tblW w:type="pct" w:w="0.0"/>
         <w:tblLook w:firstRow="1"/>
-        <w:tblCaption w:val="工业碱各个属性间的自相关系数"/>
+        <w:tblCaption w:val="工业碱各个参数间的自相关系数"/>
       </w:tblPr>
       <w:tblGrid/>
       <w:tr>
@@ -5690,7 +5814,7 @@
         </m:oMathParaPr>
         <m:oMath>
           <m:r>
-            <m:t>y</m:t>
+            <m:t>c</m:t>
           </m:r>
           <m:r>
             <m:t>=</m:t>
@@ -5702,7 +5826,10 @@
             <m:t>0.03599</m:t>
           </m:r>
           <m:r>
-            <m:t>x</m:t>
+            <m:t>G</m:t>
+          </m:r>
+          <m:r>
+            <m:t>r</m:t>
           </m:r>
           <m:r>
             <m:t>+</m:t>
@@ -5890,7 +6017,7 @@
               <w:jc w:val="center"/>
             </w:pPr>
             <w:r>
-              <w:t xml:space="preserve">大小</w:t>
+              <w:t xml:space="preserve">相关系数</w:t>
             </w:r>
           </w:p>
         </w:tc>
@@ -7091,12 +7218,6 @@
       <w:r>
         <w:t xml:space="preserve">模型得到硫酸铝钾颜色和浓度的模型：</w:t>
       </w:r>
-      <w:r>
-        <w:t xml:space="preserve"> </w:t>
-      </w:r>
-      <w:r>
-        <w:t xml:space="preserve">&lt;&lt;&lt;&lt;&lt;&lt;&lt; HEAD</w:t>
-      </w:r>
     </w:p>
     <w:p>
       <w:pPr>
@@ -7151,70 +7272,6 @@
     </w:p>
     <w:p>
       <w:pPr>
-        <w:pStyle w:val="FirstParagraph"/>
-      </w:pPr>
-      <w:r>
-        <w:t xml:space="preserve">=======</w:t>
-      </w:r>
-    </w:p>
-    <w:p>
-      <w:pPr>
-        <w:pStyle w:val="BodyText"/>
-      </w:pPr>
-      <m:oMathPara>
-        <m:oMathParaPr>
-          <m:jc m:val="center"/>
-        </m:oMathParaPr>
-        <m:oMath>
-          <m:r>
-            <m:t>y</m:t>
-          </m:r>
-          <m:r>
-            <m:t>=</m:t>
-          </m:r>
-          <m:f>
-            <m:fPr>
-              <m:type m:val="bar"/>
-            </m:fPr>
-            <m:num>
-              <m:r>
-                <m:t>27.33</m:t>
-              </m:r>
-              <m:r>
-                <m:t>x</m:t>
-              </m:r>
-            </m:num>
-            <m:den>
-              <m:r>
-                <m:t>0.07594</m:t>
-              </m:r>
-              <m:r>
-                <m:t>+</m:t>
-              </m:r>
-              <m:r>
-                <m:t>x</m:t>
-              </m:r>
-            </m:den>
-          </m:f>
-          <m:r>
-            <m:t>+</m:t>
-          </m:r>
-          <m:r>
-            <m:t>74.67</m:t>
-          </m:r>
-        </m:oMath>
-      </m:oMathPara>
-    </w:p>
-    <w:p>
-      <w:pPr>
-        <w:pStyle w:val="FirstParagraph"/>
-      </w:pPr>
-      <w:r>
-        <w:t xml:space="preserve">&gt;&gt;&gt;&gt;&gt;&gt;&gt; ef22837dc5aaa1ff3a761eab075d00f510e8a672</w:t>
-      </w:r>
-    </w:p>
-    <w:p>
-      <w:pPr>
         <w:pStyle w:val="Heading2"/>
       </w:pPr>
       <w:bookmarkStart w:id="37" w:name="奶中尿素颜色与浓度的关系"/>
@@ -7264,7 +7321,7 @@
               <w:jc w:val="center"/>
             </w:pPr>
             <w:r>
-              <w:t xml:space="preserve">属性</w:t>
+              <w:t xml:space="preserve">参数</w:t>
             </w:r>
           </w:p>
         </w:tc>
@@ -7413,7 +7470,7 @@
               <w:jc w:val="center"/>
             </w:pPr>
             <w:r>
-              <w:t xml:space="preserve">大小</w:t>
+              <w:t xml:space="preserve">相关系数</w:t>
             </w:r>
           </w:p>
         </w:tc>
@@ -7808,7 +7865,7 @@
         </m:oMathParaPr>
         <m:oMath>
           <m:r>
-            <m:t>y</m:t>
+            <m:t>c</m:t>
           </m:r>
           <m:r>
             <m:t>=</m:t>
@@ -7820,7 +7877,7 @@
             <m:t>129.7</m:t>
           </m:r>
           <m:r>
-            <m:t>x</m:t>
+            <m:t>B</m:t>
           </m:r>
           <m:r>
             <m:t>+</m:t>
@@ -15141,7 +15198,7 @@
         <w:pStyle w:val="FirstParagraph"/>
       </w:pPr>
       <w:r>
-        <w:t xml:space="preserve">题目中所给的数据维度分别是 R, G, B, H 和 S 而在现有的颜色体系中，RGB体系和HSL体系是等价的，所以，所给的五个维度可以转化为</w:t>
+        <w:t xml:space="preserve">题目中所给的数据维度分别是 R, G, B, H 和 S 而在现有的颜色体系中，RGB体系和HSV体系是等价的，所以，所给的五个维度可以转化为</w:t>
       </w:r>
       <w:r>
         <w:t xml:space="preserve"> </w:t>
@@ -15217,7 +15274,7 @@
         <w:t xml:space="preserve"> </w:t>
       </w:r>
       <w:r>
-        <w:t xml:space="preserve">维度。但不能使用HS进行拟合，因为在HSL体系中，HS两组数据是无法准确表达一个颜色的，显然使用其拟合会出现误差，而我们之前在溴酸钾</w:t>
+        <w:t xml:space="preserve">维度。但不能使用HS进行拟合，因为在HSV体系中，HS两组数据是无法准确表达一个颜色的，显然使用其拟合会出现误差，而我们之前在溴酸钾</w:t>
       </w:r>
       <w:r>
         <w:t xml:space="preserve"> </w:t>
@@ -15390,7 +15447,7 @@
     </w:lvl>
   </w:abstractNum>
   <w:abstractNum w:abstractNumId="990">
-    <w:nsid w:val="575f01fb"/>
+    <w:nsid w:val="1d63fa5a"/>
     <w:multiLevelType w:val="multilevel"/>
     <w:lvl w:ilvl="0">
       <w:numFmt w:val="bullet"/>

</xml_diff>